<commit_message>
modificacion para tesoreria y comercializacion
</commit_message>
<xml_diff>
--- a/storage/000018 GUERRA MENDOZA FINLEY.docx
+++ b/storage/000018 GUERRA MENDOZA FINLEY.docx
@@ -51,38 +51,6 @@
       <w:r>
         <w:rPr>
           <w:rFonts w:ascii="Cambria" w:hAnsi="Cambria" w:eastAsia="Cambria" w:cs="Cambria"/>
-          <w:color w:val="black"/>
-          <w:sz w:val="18"/>
-          <w:szCs w:val="18"/>
-          <w:b w:val="1"/>
-          <w:bCs w:val="1"/>
-        </w:rPr>
-        <w:t xml:space="preserve">USUARIO:</w:t>
-      </w:r>
-    </w:p>
-    <w:p>
-      <w:pPr>
-        <w:jc w:val="right"/>
-      </w:pPr>
-      <w:r>
-        <w:rPr>
-          <w:rFonts w:ascii="Cambria" w:hAnsi="Cambria" w:eastAsia="Cambria" w:cs="Cambria"/>
-          <w:color w:val="black"/>
-          <w:sz w:val="18"/>
-          <w:szCs w:val="18"/>
-          <w:b w:val="0"/>
-          <w:bCs w:val="0"/>
-        </w:rPr>
-        <w:t xml:space="preserve"/>
-      </w:r>
-    </w:p>
-    <w:p>
-      <w:pPr>
-        <w:jc w:val="right"/>
-      </w:pPr>
-      <w:r>
-        <w:rPr>
-          <w:rFonts w:ascii="Cambria" w:hAnsi="Cambria" w:eastAsia="Cambria" w:cs="Cambria"/>
           <w:color w:val="Red"/>
           <w:sz w:val="18"/>
           <w:szCs w:val="18"/>
@@ -96,10 +64,13 @@
       <w:tblGrid>
         <w:gridCol w:w="2267.7165354330705" w:type="dxa"/>
         <w:gridCol w:w="283.4645669291338" w:type="dxa"/>
-        <w:gridCol w:w="5669.291338582678" w:type="dxa"/>
+        <w:gridCol w:w="5952.755905511811" w:type="dxa"/>
       </w:tblGrid>
       <w:tblPr>
-        <w:tblStyle w:val="FGM Table"/>
+        <w:jc w:val="center"/>
+        <w:tblW w:w="0" w:type="auto"/>
+        <w:tblLayout w:type="autofit"/>
+        <w:bidiVisual w:val="0"/>
       </w:tblPr>
       <w:tr>
         <w:trPr>
@@ -149,7 +120,7 @@
         </w:tc>
         <w:tc>
           <w:tcPr>
-            <w:tcW w:w="5669.291338582678" w:type="dxa"/>
+            <w:tcW w:w="5952.755905511811" w:type="dxa"/>
             <w:gridSpan w:val="1"/>
           </w:tcPr>
           <w:p>
@@ -164,7 +135,7 @@
                 <w:b w:val="0"/>
                 <w:bCs w:val="0"/>
               </w:rPr>
-              <w:t xml:space="preserve">IVO 12/04/2021</w:t>
+              <w:t xml:space="preserve">IVO 11/08/2023</w:t>
             </w:r>
           </w:p>
         </w:tc>
@@ -217,7 +188,7 @@
         </w:tc>
         <w:tc>
           <w:tcPr>
-            <w:tcW w:w="6236.220472440946" w:type="dxa"/>
+            <w:tcW w:w="5952.755905511811" w:type="dxa"/>
             <w:gridSpan w:val="1"/>
           </w:tcPr>
           <w:p>
@@ -285,7 +256,7 @@
         </w:tc>
         <w:tc>
           <w:tcPr>
-            <w:tcW w:w="6236.220472440946" w:type="dxa"/>
+            <w:tcW w:w="5952.755905511811" w:type="dxa"/>
             <w:gridSpan w:val="1"/>
           </w:tcPr>
           <w:p>
@@ -301,6 +272,74 @@
                 <w:bCs w:val="0"/>
               </w:rPr>
               <w:t xml:space="preserve">6304332 SC</w:t>
+            </w:r>
+          </w:p>
+        </w:tc>
+      </w:tr>
+      <w:tr>
+        <w:trPr>
+          <w:trHeight w:val="419.5275590551181" w:hRule="atLeast"/>
+        </w:trPr>
+        <w:tc>
+          <w:tcPr>
+            <w:tcW w:w="2267.7165354330705" w:type="dxa"/>
+            <w:gridSpan w:val="1"/>
+          </w:tcPr>
+          <w:p>
+            <w:pPr>
+              <w:jc w:val="both"/>
+            </w:pPr>
+            <w:r>
+              <w:rPr>
+                <w:rFonts w:ascii="Cambria" w:hAnsi="Cambria" w:eastAsia="Cambria" w:cs="Cambria"/>
+                <w:sz w:val="18"/>
+                <w:szCs w:val="18"/>
+                <w:b w:val="1"/>
+                <w:bCs w:val="1"/>
+              </w:rPr>
+              <w:t xml:space="preserve">POR CONCEPTO</w:t>
+            </w:r>
+          </w:p>
+        </w:tc>
+        <w:tc>
+          <w:tcPr>
+            <w:tcW w:w="283.4645669291338" w:type="dxa"/>
+            <w:gridSpan w:val="1"/>
+          </w:tcPr>
+          <w:p>
+            <w:pPr>
+              <w:jc w:val="center"/>
+            </w:pPr>
+            <w:r>
+              <w:rPr>
+                <w:rFonts w:ascii="Cambria" w:hAnsi="Cambria" w:eastAsia="Cambria" w:cs="Cambria"/>
+                <w:sz w:val="18"/>
+                <w:szCs w:val="18"/>
+                <w:b w:val="1"/>
+                <w:bCs w:val="1"/>
+              </w:rPr>
+              <w:t xml:space="preserve">:</w:t>
+            </w:r>
+          </w:p>
+        </w:tc>
+        <w:tc>
+          <w:tcPr>
+            <w:tcW w:w="5952.755905511811" w:type="dxa"/>
+            <w:gridSpan w:val="1"/>
+          </w:tcPr>
+          <w:p>
+            <w:pPr>
+              <w:jc w:val="both"/>
+            </w:pPr>
+            <w:r>
+              <w:rPr>
+                <w:rFonts w:ascii="Cambria" w:hAnsi="Cambria" w:eastAsia="Cambria" w:cs="Cambria"/>
+                <w:sz w:val="22"/>
+                <w:szCs w:val="22"/>
+                <w:b w:val="0"/>
+                <w:bCs w:val="0"/>
+              </w:rPr>
+              <w:t xml:space="preserve">Aranceles de Postgrado</w:t>
             </w:r>
           </w:p>
         </w:tc>
@@ -332,7 +371,10 @@
         <w:gridCol w:w="1133.8582677165352" w:type="dxa"/>
       </w:tblGrid>
       <w:tblPr>
-        <w:tblStyle w:val="FGM Table2"/>
+        <w:jc w:val="center"/>
+        <w:tblW w:w="0" w:type="auto"/>
+        <w:tblLayout w:type="autofit"/>
+        <w:bidiVisual w:val="0"/>
       </w:tblPr>
       <w:tr>
         <w:trPr>
@@ -451,7 +493,7 @@
       </w:tr>
       <w:tr>
         <w:trPr>
-          <w:trHeight w:val="680.3149606299213" w:hRule="atLeast"/>
+          <w:trHeight w:val="566.9291338582676" w:hRule="atLeast"/>
         </w:trPr>
         <w:tc>
           <w:tcPr>
@@ -534,95 +576,6 @@
             <w:r>
               <w:rPr/>
               <w:t xml:space="preserve">50</w:t>
-            </w:r>
-          </w:p>
-        </w:tc>
-      </w:tr>
-      <w:tr>
-        <w:trPr>
-          <w:trHeight w:val="680.3149606299213" w:hRule="atLeast"/>
-        </w:trPr>
-        <w:tc>
-          <w:tcPr>
-            <w:tcW w:w="1133.8582677165352" w:type="dxa"/>
-            <w:vAlign w:val="center"/>
-            <w:tcBorders>
-              <w:top w:val="single" w:sz="6" w:color="000000"/>
-              <w:left w:val="double" w:sz="6" w:color="000000"/>
-              <w:right w:val="single" w:sz="6" w:color="000000"/>
-              <w:bottom w:val="single" w:sz="6" w:color="000000"/>
-            </w:tcBorders>
-            <w:gridSpan w:val="1"/>
-          </w:tcPr>
-          <w:p>
-            <w:pPr>
-              <w:jc w:val="center"/>
-            </w:pPr>
-            <w:r>
-              <w:rPr/>
-              <w:t xml:space="preserve">1</w:t>
-            </w:r>
-          </w:p>
-        </w:tc>
-        <w:tc>
-          <w:tcPr>
-            <w:tcW w:w="5102.362204724409" w:type="dxa"/>
-            <w:vAlign w:val="center"/>
-            <w:tcBorders>
-              <w:top w:val="single" w:sz="1" w:color="black"/>
-              <w:left w:val="single" w:sz="1" w:color="black"/>
-              <w:right w:val="single" w:sz="1" w:color="black"/>
-              <w:bottom w:val="single" w:sz="1" w:color="black"/>
-            </w:tcBorders>
-          </w:tcPr>
-          <w:p>
-            <w:pPr/>
-            <w:r>
-              <w:rPr/>
-              <w:t xml:space="preserve">Diploma Academico</w:t>
-            </w:r>
-          </w:p>
-        </w:tc>
-        <w:tc>
-          <w:tcPr>
-            <w:tcW w:w="1133.8582677165352" w:type="dxa"/>
-            <w:vAlign w:val="center"/>
-            <w:tcBorders>
-              <w:top w:val="single" w:sz="1" w:color="black"/>
-              <w:left w:val="single" w:sz="1" w:color="black"/>
-              <w:right w:val="single" w:sz="1" w:color="black"/>
-              <w:bottom w:val="single" w:sz="1" w:color="black"/>
-            </w:tcBorders>
-          </w:tcPr>
-          <w:p>
-            <w:pPr>
-              <w:jc w:val="center"/>
-            </w:pPr>
-            <w:r>
-              <w:rPr/>
-              <w:t xml:space="preserve">200</w:t>
-            </w:r>
-          </w:p>
-        </w:tc>
-        <w:tc>
-          <w:tcPr>
-            <w:tcW w:w="1133.8582677165352" w:type="dxa"/>
-            <w:vAlign w:val="center"/>
-            <w:tcBorders>
-              <w:top w:val="single" w:sz="6" w:color="000000"/>
-              <w:left w:val="single" w:sz="6" w:color="000000"/>
-              <w:right w:val="double" w:sz="6" w:color="000000"/>
-              <w:bottom w:val="single" w:sz="6" w:color="000000"/>
-            </w:tcBorders>
-            <w:gridSpan w:val="1"/>
-          </w:tcPr>
-          <w:p>
-            <w:pPr>
-              <w:jc w:val="center"/>
-            </w:pPr>
-            <w:r>
-              <w:rPr/>
-              <w:t xml:space="preserve">200</w:t>
             </w:r>
           </w:p>
         </w:tc>
@@ -647,7 +600,7 @@
             <w:pPr/>
             <w:r>
               <w:rPr/>
-              <w:t xml:space="preserve">TOTAL BS.- DOSCIENTOS CINCUENTA    00/100 Bs</w:t>
+              <w:t xml:space="preserve">TOTAL BS.- CINCUENTA    00/100 Bs</w:t>
             </w:r>
           </w:p>
         </w:tc>
@@ -669,7 +622,7 @@
             </w:pPr>
             <w:r>
               <w:rPr/>
-              <w:t xml:space="preserve">250</w:t>
+              <w:t xml:space="preserve">50</w:t>
             </w:r>
           </w:p>
         </w:tc>
@@ -690,6 +643,13 @@
         <w:t xml:space="preserve"/>
       </w:r>
     </w:p>
+    <w:p>
+      <w:pPr/>
+      <w:r>
+        <w:rPr/>
+        <w:t xml:space="preserve"/>
+      </w:r>
+    </w:p>
     <w:tbl>
       <w:tblGrid>
         <w:gridCol w:w="2647.55905511811" w:type="dxa"/>
@@ -697,7 +657,10 @@
         <w:gridCol w:w="2647.55905511811" w:type="dxa"/>
       </w:tblGrid>
       <w:tblPr>
-        <w:tblStyle w:val="Pie Firma"/>
+        <w:jc w:val="center"/>
+        <w:tblW w:w="0" w:type="auto"/>
+        <w:tblLayout w:type="autofit"/>
+        <w:bidiVisual w:val="0"/>
       </w:tblPr>
       <w:tr>
         <w:trPr>
@@ -818,6 +781,69 @@
         </w:tc>
       </w:tr>
     </w:tbl>
+    <w:p>
+      <w:pPr/>
+      <w:r>
+        <w:rPr/>
+        <w:t xml:space="preserve"/>
+      </w:r>
+    </w:p>
+    <w:p>
+      <w:pPr>
+        <w:jc w:val="right"/>
+        <w:spacing w:after="0"/>
+      </w:pPr>
+      <w:r>
+        <w:rPr>
+          <w:rFonts w:ascii="Cambria" w:hAnsi="Cambria" w:eastAsia="Cambria" w:cs="Cambria"/>
+          <w:color w:val="blue"/>
+          <w:sz w:val="16"/>
+          <w:szCs w:val="16"/>
+          <w:b w:val="1"/>
+          <w:bCs w:val="1"/>
+        </w:rPr>
+        <w:t xml:space="preserve">USUARIO : </w:t>
+      </w:r>
+      <w:r>
+        <w:rPr>
+          <w:rFonts w:ascii="Cambria" w:hAnsi="Cambria" w:eastAsia="Cambria" w:cs="Cambria"/>
+          <w:color w:val="blue"/>
+          <w:sz w:val="16"/>
+          <w:szCs w:val="16"/>
+          <w:b w:val="0"/>
+          <w:bCs w:val="0"/>
+        </w:rPr>
+        <w:t xml:space="preserve">finley_1231@hotmail.com</w:t>
+      </w:r>
+    </w:p>
+    <w:p>
+      <w:pPr>
+        <w:jc w:val="right"/>
+        <w:spacing w:after="0"/>
+      </w:pPr>
+      <w:r>
+        <w:rPr>
+          <w:rFonts w:ascii="Cambria" w:hAnsi="Cambria" w:eastAsia="Cambria" w:cs="Cambria"/>
+          <w:color w:val="blue"/>
+          <w:sz w:val="16"/>
+          <w:szCs w:val="16"/>
+          <w:b w:val="1"/>
+          <w:bCs w:val="1"/>
+        </w:rPr>
+        <w:t xml:space="preserve">IMPRESO : </w:t>
+      </w:r>
+      <w:r>
+        <w:rPr>
+          <w:rFonts w:ascii="Cambria" w:hAnsi="Cambria" w:eastAsia="Cambria" w:cs="Cambria"/>
+          <w:color w:val="blue"/>
+          <w:sz w:val="16"/>
+          <w:szCs w:val="16"/>
+          <w:b w:val="0"/>
+          <w:bCs w:val="0"/>
+        </w:rPr>
+        <w:t xml:space="preserve">2023-08-11 15:27:18</w:t>
+      </w:r>
+    </w:p>
     <w:sectPr>
       <w:pgSz w:orient="portrait" w:w="12240" w:h="15840"/>
       <w:pgMar w:top="1133.8582677165352" w:right="1133.8582677165352" w:bottom="566.9291338582676" w:left="2267.7165354330705" w:header="720" w:footer="720" w:gutter="0"/>

</xml_diff>